<commit_message>
Update sept 13 minutes
</commit_message>
<xml_diff>
--- a/minutes/Phase 2/minutes-2024-09-03.docx
+++ b/minutes/Phase 2/minutes-2024-09-03.docx
@@ -704,59 +704,6 @@
                 </w14:textFill>
               </w:rPr>
             </w:pPr>
-            <w:r>
-              <w:rPr>
-                <w:b/>
-                <w:bCs/>
-                <w:i/>
-                <w:iCs/>
-                <w:color w:val="000000"/>
-                <w:sz w:val="20"/>
-                <w:szCs w:val="20"/>
-                <w14:textFill>
-                  <w14:solidFill>
-                    <w14:srgbClr w14:val="000000">
-                      <w14:lumMod w14:val="75000"/>
-                    </w14:srgbClr>
-                  </w14:solidFill>
-                </w14:textFill>
-              </w:rPr>
-              <w:t>Deadline:</w:t>
-            </w:r>
-            <w:r>
-              <w:rPr>
-                <w:i/>
-                <w:iCs/>
-                <w:color w:val="000000"/>
-                <w:sz w:val="20"/>
-                <w:szCs w:val="20"/>
-                <w14:textFill>
-                  <w14:solidFill>
-                    <w14:srgbClr w14:val="000000">
-                      <w14:lumMod w14:val="75000"/>
-                    </w14:srgbClr>
-                  </w14:solidFill>
-                </w14:textFill>
-              </w:rPr>
-              <w:t xml:space="preserve"> </w:t>
-            </w:r>
-            <w:r>
-              <w:rPr>
-                <w:i/>
-                <w:iCs/>
-                <w:color w:val="000000"/>
-                <w:sz w:val="20"/>
-                <w:szCs w:val="20"/>
-                <w14:textFill>
-                  <w14:solidFill>
-                    <w14:srgbClr w14:val="000000">
-                      <w14:lumMod w14:val="75000"/>
-                    </w14:srgbClr>
-                  </w14:solidFill>
-                </w14:textFill>
-              </w:rPr>
-              <w:t>Sept 13, 2024</w:t>
-            </w:r>
           </w:p>
         </w:tc>
         <w:tc>
@@ -1264,6 +1211,36 @@
                 <w:szCs w:val="20"/>
               </w:rPr>
               <w:t>All</w:t>
+            </w:r>
+          </w:p>
+          <w:p>
+            <w:pPr>
+              <w:rPr>
+                <w:i/>
+                <w:iCs/>
+                <w:sz w:val="20"/>
+                <w:szCs w:val="20"/>
+              </w:rPr>
+            </w:pPr>
+            <w:r>
+              <w:rPr>
+                <w:b/>
+                <w:bCs/>
+                <w:i/>
+                <w:iCs/>
+                <w:sz w:val="20"/>
+                <w:szCs w:val="20"/>
+              </w:rPr>
+              <w:t xml:space="preserve">Deadline: </w:t>
+            </w:r>
+            <w:r>
+              <w:rPr>
+                <w:i/>
+                <w:iCs/>
+                <w:sz w:val="20"/>
+                <w:szCs w:val="20"/>
+              </w:rPr>
+              <w:t>n/a</w:t>
             </w:r>
           </w:p>
         </w:tc>

</xml_diff>